<commit_message>
der Roboter deutsch-mechanik aktuell
</commit_message>
<xml_diff>
--- a/05_Webseite/05_Robi/Der_Roboter_Deutsch.docx
+++ b/05_Webseite/05_Robi/Der_Roboter_Deutsch.docx
@@ -3,14 +3,36 @@
 <w:document xmlns:wpc="http://schemas.microsoft.com/office/word/2010/wordprocessingCanvas" xmlns:cx="http://schemas.microsoft.com/office/drawing/2014/chartex" xmlns:cx1="http://schemas.microsoft.com/office/drawing/2015/9/8/chartex" xmlns:cx2="http://schemas.microsoft.com/office/drawing/2015/10/21/chartex" xmlns:cx3="http://schemas.microsoft.com/office/drawing/2016/5/9/chartex" xmlns:cx4="http://schemas.microsoft.com/office/drawing/2016/5/10/chartex" xmlns:cx5="http://schemas.microsoft.com/office/drawing/2016/5/11/chartex" xmlns:cx6="http://schemas.microsoft.com/office/drawing/2016/5/12/chartex" xmlns:cx7="http://schemas.microsoft.com/office/drawing/2016/5/13/chartex" xmlns:cx8="http://schemas.microsoft.com/office/drawing/2016/5/14/chartex" xmlns:mc="http://schemas.openxmlformats.org/markup-compatibility/2006" xmlns:aink="http://schemas.microsoft.com/office/drawing/2016/ink" xmlns:am3d="http://schemas.microsoft.com/office/drawing/2017/model3d" xmlns:o="urn:schemas-microsoft-com:office:office" xmlns:r="http://schemas.openxmlformats.org/officeDocument/2006/relationships" xmlns:m="http://schemas.openxmlformats.org/officeDocument/2006/math" xmlns:v="urn:schemas-microsoft-com:vml" xmlns:wp14="http://schemas.microsoft.com/office/word/2010/wordprocessingDrawing" xmlns:wp="http://schemas.openxmlformats.org/drawingml/2006/wordprocessingDrawing" xmlns:w10="urn:schemas-microsoft-com:office:word" xmlns:w="http://schemas.openxmlformats.org/wordprocessingml/2006/main" xmlns:w14="http://schemas.microsoft.com/office/word/2010/wordml" xmlns:w15="http://schemas.microsoft.com/office/word/2012/wordml" xmlns:w16cid="http://schemas.microsoft.com/office/word/2016/wordml/cid" xmlns:w16se="http://schemas.microsoft.com/office/word/2015/wordml/symex" xmlns:wpg="http://schemas.microsoft.com/office/word/2010/wordprocessingGroup" xmlns:wpi="http://schemas.microsoft.com/office/word/2010/wordprocessingInk" xmlns:wne="http://schemas.microsoft.com/office/word/2006/wordml" xmlns:wps="http://schemas.microsoft.com/office/word/2010/wordprocessingShape" mc:Ignorable="w14 w15 w16se w16cid wp14">
   <w:body>
     <w:p>
-      <w:hyperlink r:id="rId4" w:history="1">
-        <w:r>
-          <w:rPr>
-            <w:rStyle w:val="Hyperlink"/>
-          </w:rPr>
-          <w:t>https://www.ntb.ch/studium/bachelor/systemtechnik/projekt/2017/team-10/buendner-power-robock/</w:t>
-        </w:r>
-      </w:hyperlink>
+      <w:r>
+        <w:rPr>
+          <w:rStyle w:val="Hyperlink"/>
+        </w:rPr>
+        <w:fldChar w:fldCharType="begin"/>
+      </w:r>
+      <w:r>
+        <w:rPr>
+          <w:rStyle w:val="Hyperlink"/>
+        </w:rPr>
+        <w:instrText xml:space="preserve"> HYPERLINK "https://www.ntb.ch/studium/bachelor/systemtechnik/projekt/2017/team-10/buendner-power-robock/" </w:instrText>
+      </w:r>
+      <w:r>
+        <w:rPr>
+          <w:rStyle w:val="Hyperlink"/>
+        </w:rPr>
+        <w:fldChar w:fldCharType="separate"/>
+      </w:r>
+      <w:r>
+        <w:rPr>
+          <w:rStyle w:val="Hyperlink"/>
+        </w:rPr>
+        <w:t>https://www.ntb.ch/studium/bachelor/systemtechnik/projekt/2017/team-10/buendner-power-robock/</w:t>
+      </w:r>
+      <w:r>
+        <w:rPr>
+          <w:rStyle w:val="Hyperlink"/>
+        </w:rPr>
+        <w:fldChar w:fldCharType="end"/>
+      </w:r>
     </w:p>
     <w:p>
       <w:r>
@@ -53,7 +75,15 @@
     </w:p>
     <w:p>
       <w:r>
-        <w:t>Wenn das Startsignal gesendet wurde, fahren beide Roboter nach vorne um sich den ersten Duplostein zu holen.</w:t>
+        <w:t xml:space="preserve">Wenn das Startsignal gesendet wurde, fahren beide Roboter nach vorne um sich den ersten </w:t>
+      </w:r>
+      <w:proofErr w:type="spellStart"/>
+      <w:r>
+        <w:t>Duplostein</w:t>
+      </w:r>
+      <w:proofErr w:type="spellEnd"/>
+      <w:r>
+        <w:t xml:space="preserve"> zu holen.</w:t>
       </w:r>
     </w:p>
     <w:p>
@@ -90,7 +120,15 @@
         <w:t>Position Hinten</w:t>
       </w:r>
       <w:r>
-        <w:t xml:space="preserve"> - "Bau-Positon"</w:t>
+        <w:t xml:space="preserve"> - "Bau-</w:t>
+      </w:r>
+      <w:proofErr w:type="spellStart"/>
+      <w:r>
+        <w:t>Positon</w:t>
+      </w:r>
+      <w:proofErr w:type="spellEnd"/>
+      <w:r>
+        <w:t>"</w:t>
       </w:r>
     </w:p>
     <w:p>
@@ -100,7 +138,15 @@
     </w:p>
     <w:p>
       <w:r>
-        <w:t>Der ganze Ablauf wird nun solange wiederholt, bis Klaus den neunten Duplostein gesetzt hat. Danach setzt unser Partnerroboter noch die Spitzte das Leuchtturms auf und die Aufgabe ist erledigt.</w:t>
+        <w:t xml:space="preserve">Der ganze Ablauf wird nun solange wiederholt, bis Klaus den neunten </w:t>
+      </w:r>
+      <w:proofErr w:type="spellStart"/>
+      <w:r>
+        <w:t>Duplostein</w:t>
+      </w:r>
+      <w:proofErr w:type="spellEnd"/>
+      <w:r>
+        <w:t xml:space="preserve"> gesetzt hat. Danach setzt unser Partnerroboter noch die Spitzte das Leuchtturms auf und die Aufgabe ist erledigt.</w:t>
       </w:r>
     </w:p>
     <w:p>
@@ -111,7 +157,81 @@
         <w:t>Mechanik</w:t>
       </w:r>
     </w:p>
-    <w:p/>
+    <w:p>
+      <w:r>
+        <w:t xml:space="preserve">Die Mechanik ist in drei Teile unterteilt. Der Grundstein belegt das Fahrgestell welches für Fortbewegung zuständig ist. Die </w:t>
+      </w:r>
+      <w:r>
+        <w:t xml:space="preserve">vier </w:t>
+      </w:r>
+      <w:r>
+        <w:t>Räder des Roboters verlaufen zwischen den Noppen des Untergrundes, so bleib</w:t>
+      </w:r>
+      <w:r>
+        <w:t>en</w:t>
+      </w:r>
+      <w:r>
+        <w:t xml:space="preserve"> </w:t>
+      </w:r>
+      <w:r>
+        <w:t>sie</w:t>
+      </w:r>
+      <w:r>
+        <w:t xml:space="preserve"> in der Spur</w:t>
+      </w:r>
+      <w:r>
+        <w:t>,</w:t>
+      </w:r>
+      <w:r>
+        <w:t xml:space="preserve"> wie auf Schienen.</w:t>
+      </w:r>
+    </w:p>
+    <w:p>
+      <w:r>
+        <w:t xml:space="preserve">Der Hauptkörper des Roboters liegt auf dem Fahrgestell, die Verbindung beider Segmente ist </w:t>
+      </w:r>
+      <w:r>
+        <w:t xml:space="preserve">die Drehstütze auf welcher </w:t>
+      </w:r>
+      <w:r>
+        <w:t xml:space="preserve">ein Zahnrad </w:t>
+      </w:r>
+      <w:r>
+        <w:t xml:space="preserve">liegt, </w:t>
+      </w:r>
+      <w:r>
+        <w:t>welches zum abdrehen des Obergestells dient. Oberhalb von diesem Drehmechanismus ist die gesamte Elektronik untergebracht.</w:t>
+      </w:r>
+      <w:r>
+        <w:t xml:space="preserve"> An der Seite des Obergestells verlaufen zwei </w:t>
+      </w:r>
+      <w:r>
+        <w:lastRenderedPageBreak/>
+        <w:t xml:space="preserve">Gleitschienen an welchen der Greifarm befestigt ist sowie eine Zahnstange. Damit der Roboter nur entlang einer Achse fahren muss, soll der Arm ausfahrbar sein mit Hilfe eines Keilriemenantriebs. Diesen Prozess muss er jedoch nur beim Start vollziehen, </w:t>
+      </w:r>
+      <w:r>
+        <w:t xml:space="preserve">so </w:t>
+      </w:r>
+      <w:r>
+        <w:t>dass er zu Beginn eine minimale Grösse aufweist.</w:t>
+      </w:r>
+    </w:p>
+    <w:p>
+      <w:r>
+        <w:t xml:space="preserve">Der wichtigste Teil des Roboters ist der Greifarm. </w:t>
+      </w:r>
+      <w:r>
+        <w:t>Auf ihm ist ein Motor befestigt welcher an der Zahnstange entlang hoch und runter fahren kann, so werden später die Turmbausteine festgedrückt. An der Spitze des Armes ist ein Servo verbaut an welchem der eigentliche Greifer befestigt wird. Dieser ist passgenau auf die Legosteine konstruiert und besitzt in der Mitte ein Magnet,</w:t>
+      </w:r>
+      <w:r>
+        <w:t xml:space="preserve"> welcher die Steine aufnimmt und dafür sorgt,</w:t>
+      </w:r>
+      <w:bookmarkStart w:id="0" w:name="_GoBack"/>
+      <w:bookmarkEnd w:id="0"/>
+      <w:r>
+        <w:t xml:space="preserve"> dass die Steine nicht verloren gehen.</w:t>
+      </w:r>
+    </w:p>
     <w:p>
       <w:pPr>
         <w:pStyle w:val="berschrift2"/>
@@ -122,11 +242,15 @@
     </w:p>
     <w:p>
       <w:r>
-        <w:t xml:space="preserve">Klaus hat verschiedene spezifische Aufgaben zu erfüllen die auf einer richtigen Ansteuerung basieren. Hier kommt die elektronische Printplatte zum Zug.  In der Spezialistenwoche wurde Michael in dem Gebiet Motorentreiber/Spannungsversorgung und Luzian in den Funktionen </w:t>
-      </w:r>
-      <w:r>
-        <w:lastRenderedPageBreak/>
-        <w:t>Sensoren/MPC 555 ausgebildet. Darum haben wir uns entschieden zwei übereinanderliegende Printplatten zu bauen.</w:t>
+        <w:t xml:space="preserve">Klaus hat verschiedene spezifische Aufgaben zu erfüllen die auf einer richtigen Ansteuerung basieren. Hier kommt die elektronische Printplatte zum Zug.  In der </w:t>
+      </w:r>
+      <w:proofErr w:type="spellStart"/>
+      <w:r>
+        <w:t>Spezialistenwoche</w:t>
+      </w:r>
+      <w:proofErr w:type="spellEnd"/>
+      <w:r>
+        <w:t xml:space="preserve"> wurde Michael in dem Gebiet Motorentreiber/Spannungsversorgung und Luzian in den Funktionen Sensoren/MPC 555 ausgebildet. Darum haben wir uns entschieden zwei übereinanderliegende Printplatten zu bauen.</w:t>
       </w:r>
     </w:p>
     <w:p>
@@ -226,12 +350,18 @@
     </w:p>
     <w:p>
       <w:r>
+        <w:lastRenderedPageBreak/>
         <w:t>Encoder Anschlüsse</w:t>
       </w:r>
     </w:p>
     <w:p>
-      <w:r>
-        <w:t>Signalisations-LED</w:t>
+      <w:proofErr w:type="spellStart"/>
+      <w:r>
+        <w:t>Signalisations</w:t>
+      </w:r>
+      <w:proofErr w:type="spellEnd"/>
+      <w:r>
+        <w:t>-LED</w:t>
       </w:r>
     </w:p>
     <w:p>
@@ -280,7 +410,6 @@
     </w:p>
     <w:p>
       <w:r>
-        <w:lastRenderedPageBreak/>
         <w:t xml:space="preserve">Sowohl um sich bewegen und drehen zu können, also auch zum Bewegen des Armes sind Motoren nötig. Diese können sich zu einer beliebigen Position bewegen, und, falls nötig, diese Position auch halten. </w:t>
       </w:r>
     </w:p>
@@ -304,10 +433,7 @@
         <w:t>Um diese Teilsystem miteinander zu koordinieren, wird eine Hauptklasse gebraucht, die den Ablauf managet und den anderen Klassen ihre Aufgaben zuteilt.</w:t>
       </w:r>
     </w:p>
-    <w:p>
-      <w:bookmarkStart w:id="0" w:name="_GoBack"/>
-      <w:bookmarkEnd w:id="0"/>
-    </w:p>
+    <w:p/>
     <w:sectPr>
       <w:pgSz w:w="11900" w:h="16840"/>
       <w:pgMar w:top="1417" w:right="1417" w:bottom="1134" w:left="1417" w:header="708" w:footer="708" w:gutter="0"/>

</xml_diff>